<commit_message>
Small update to JSP.docx
Deleted intemediary function labourCost
</commit_message>
<xml_diff>
--- a/JSP.docx
+++ b/JSP.docx
@@ -866,15 +866,7 @@
                                   <w:sz w:val="22"/>
                                   <w:szCs w:val="22"/>
                                 </w:rPr>
-                                <w:t>display</w:t>
-                              </w:r>
-                              <w:r>
-                                <w:rPr>
-                                  <w:rFonts w:eastAsia="SimSun" w:cs="Arial"/>
-                                  <w:sz w:val="22"/>
-                                  <w:szCs w:val="22"/>
-                                </w:rPr>
-                                <w:t>Name</w:t>
+                                <w:t>displayName</w:t>
                               </w:r>
                               <w:proofErr w:type="spellEnd"/>
                               <w:proofErr w:type="gramEnd"/>
@@ -1384,15 +1376,7 @@
                                   <w:sz w:val="22"/>
                                   <w:szCs w:val="22"/>
                                 </w:rPr>
-                                <w:t>undercoat</w:t>
-                              </w:r>
-                              <w:r>
-                                <w:rPr>
-                                  <w:rFonts w:eastAsia="SimSun" w:cs="Arial"/>
-                                  <w:sz w:val="22"/>
-                                  <w:szCs w:val="22"/>
-                                </w:rPr>
-                                <w:t>PricePerSquareMeter</w:t>
+                                <w:t>undercoatPricePerSquareMeter</w:t>
                               </w:r>
                               <w:proofErr w:type="spellEnd"/>
                               <w:proofErr w:type="gramEnd"/>
@@ -2147,6 +2131,7 @@
           </mc:Fallback>
         </mc:AlternateContent>
       </w:r>
+      <w:bookmarkStart w:id="0" w:name="_GoBack"/>
       <w:r>
         <w:rPr>
           <w:noProof/>
@@ -3625,7 +3610,7 @@
                         </wps:cNvSpPr>
                         <wps:spPr bwMode="auto">
                           <a:xfrm>
-                            <a:off x="4068176" y="1132485"/>
+                            <a:off x="2916822" y="1332790"/>
                             <a:ext cx="1332499" cy="220065"/>
                           </a:xfrm>
                           <a:prstGeom prst="rect">
@@ -3694,7 +3679,7 @@
                         </wps:cNvSpPr>
                         <wps:spPr bwMode="auto">
                           <a:xfrm>
-                            <a:off x="2850246" y="1122325"/>
+                            <a:off x="3012807" y="961315"/>
                             <a:ext cx="1099820" cy="220345"/>
                           </a:xfrm>
                           <a:prstGeom prst="rect">
@@ -3748,68 +3733,12 @@
                         </wps:bodyPr>
                       </wps:wsp>
                       <wps:wsp>
-                        <wps:cNvPr id="84" name="Straight Connector 84"/>
-                        <wps:cNvCnPr/>
-                        <wps:spPr>
-                          <a:xfrm>
-                            <a:off x="3407776" y="960400"/>
-                            <a:ext cx="994410" cy="0"/>
-                          </a:xfrm>
-                          <a:prstGeom prst="line">
-                            <a:avLst/>
-                          </a:prstGeom>
-                        </wps:spPr>
-                        <wps:style>
-                          <a:lnRef idx="1">
-                            <a:schemeClr val="accent1"/>
-                          </a:lnRef>
-                          <a:fillRef idx="0">
-                            <a:schemeClr val="accent1"/>
-                          </a:fillRef>
-                          <a:effectRef idx="0">
-                            <a:schemeClr val="accent1"/>
-                          </a:effectRef>
-                          <a:fontRef idx="minor">
-                            <a:schemeClr val="tx1"/>
-                          </a:fontRef>
-                        </wps:style>
-                        <wps:bodyPr/>
-                      </wps:wsp>
-                      <wps:wsp>
                         <wps:cNvPr id="85" name="Straight Connector 85"/>
                         <wps:cNvCnPr/>
                         <wps:spPr>
                           <a:xfrm flipV="1">
-                            <a:off x="4400916" y="985800"/>
+                            <a:off x="3571918" y="1181660"/>
                             <a:ext cx="0" cy="151130"/>
-                          </a:xfrm>
-                          <a:prstGeom prst="line">
-                            <a:avLst/>
-                          </a:prstGeom>
-                        </wps:spPr>
-                        <wps:style>
-                          <a:lnRef idx="1">
-                            <a:schemeClr val="accent1"/>
-                          </a:lnRef>
-                          <a:fillRef idx="0">
-                            <a:schemeClr val="accent1"/>
-                          </a:fillRef>
-                          <a:effectRef idx="0">
-                            <a:schemeClr val="accent1"/>
-                          </a:effectRef>
-                          <a:fontRef idx="minor">
-                            <a:schemeClr val="tx1"/>
-                          </a:fontRef>
-                        </wps:style>
-                        <wps:bodyPr/>
-                      </wps:wsp>
-                      <wps:wsp>
-                        <wps:cNvPr id="86" name="Straight Connector 86"/>
-                        <wps:cNvCnPr/>
-                        <wps:spPr>
-                          <a:xfrm flipV="1">
-                            <a:off x="3395076" y="962305"/>
-                            <a:ext cx="0" cy="154305"/>
                           </a:xfrm>
                           <a:prstGeom prst="line">
                             <a:avLst/>
@@ -3873,7 +3802,7 @@
           </mc:Choice>
           <mc:Fallback>
             <w:pict>
-              <v:group w14:anchorId="443DFA98" id="Canvas 35" o:spid="_x0000_s1026" editas="canvas" style="position:absolute;margin-left:401.05pt;margin-top:303pt;width:452.25pt;height:182.25pt;z-index:251691008;mso-position-horizontal:right;mso-position-horizontal-relative:margin;mso-width-relative:margin;mso-height-relative:margin" coordsize="57435,23145" o:gfxdata="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">
+              <v:group w14:anchorId="68F2F49B" id="Canvas 35" o:spid="_x0000_s1064" editas="canvas" style="position:absolute;margin-left:401.05pt;margin-top:303pt;width:452.25pt;height:182.25pt;z-index:251691008;mso-position-horizontal:right;mso-position-horizontal-relative:margin;mso-width-relative:margin;mso-height-relative:margin" coordsize="57435,23145" o:gfxdata="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">
                 <v:shapetype id="_x0000_t75" coordsize="21600,21600" o:spt="75" o:preferrelative="t" path="m@4@5l@4@11@9@11@9@5xe" filled="f" stroked="f">
                   <v:stroke joinstyle="miter"/>
                   <v:formulas>
@@ -3893,11 +3822,11 @@
                   <v:path o:extrusionok="f" gradientshapeok="t" o:connecttype="rect"/>
                   <o:lock v:ext="edit" aspectratio="t"/>
                 </v:shapetype>
-                <v:shape id="_x0000_s1027" type="#_x0000_t75" style="position:absolute;width:57435;height:23145;visibility:visible;mso-wrap-style:square">
+                <v:shape id="_x0000_s1065" type="#_x0000_t75" style="position:absolute;width:57435;height:23145;visibility:visible;mso-wrap-style:square">
                   <v:fill o:detectmouseclick="t"/>
                   <v:path o:connecttype="none"/>
                 </v:shape>
-                <v:rect id="Rectangle 1" o:spid="_x0000_s1028" style="position:absolute;left:8248;top:11324;width:7644;height:1820;visibility:visible;mso-wrap-style:square;v-text-anchor:middle" o:gfxdata="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" fillcolor="#deeaf6 [660]" strokecolor="#5b9bd5 [3204]" strokeweight="1pt">
+                <v:rect id="Rectangle 1" o:spid="_x0000_s1066" style="position:absolute;left:8248;top:11324;width:7644;height:1820;visibility:visible;mso-wrap-style:square;v-text-anchor:middle" o:gfxdata="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" fillcolor="#deeaf6 [660]" strokecolor="#5b9bd5 [3204]" strokeweight="1pt">
                   <v:textbox inset="0,0,0,0">
                     <w:txbxContent>
                       <w:p>
@@ -3930,7 +3859,7 @@
                     </w:txbxContent>
                   </v:textbox>
                 </v:rect>
-                <v:rect id="Rectangle 2" o:spid="_x0000_s1029" style="position:absolute;left:1491;top:6075;width:11939;height:2129;visibility:visible;mso-wrap-style:square;v-text-anchor:middle" o:gfxdata="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" fillcolor="#deeaf6 [660]" strokecolor="#5b9bd5 [3204]" strokeweight="1pt">
+                <v:rect id="Rectangle 2" o:spid="_x0000_s1067" style="position:absolute;left:1491;top:6075;width:11939;height:2129;visibility:visible;mso-wrap-style:square;v-text-anchor:middle" o:gfxdata="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" fillcolor="#deeaf6 [660]" strokecolor="#5b9bd5 [3204]" strokeweight="1pt">
                   <v:textbox inset="0,0,0,0">
                     <w:txbxContent>
                       <w:p>
@@ -3955,7 +3884,7 @@
                     </w:txbxContent>
                   </v:textbox>
                 </v:rect>
-                <v:rect id="Rectangle 3" o:spid="_x0000_s1030" style="position:absolute;left:58;top:11413;width:6774;height:1750;visibility:visible;mso-wrap-style:square;v-text-anchor:middle" o:gfxdata="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" fillcolor="#deeaf6 [660]" strokecolor="#5b9bd5 [3204]" strokeweight="1pt">
+                <v:rect id="Rectangle 3" o:spid="_x0000_s1068" style="position:absolute;left:58;top:11413;width:6774;height:1750;visibility:visible;mso-wrap-style:square;v-text-anchor:middle" o:gfxdata="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" fillcolor="#deeaf6 [660]" strokecolor="#5b9bd5 [3204]" strokeweight="1pt">
                   <v:textbox inset="0,0,0,0">
                     <w:txbxContent>
                       <w:p>
@@ -3988,7 +3917,7 @@
                     </w:txbxContent>
                   </v:textbox>
                 </v:rect>
-                <v:rect id="Rectangle 5" o:spid="_x0000_s1031" style="position:absolute;left:14297;top:6190;width:14643;height:1811;visibility:visible;mso-wrap-style:square;v-text-anchor:middle" o:gfxdata="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" fillcolor="#deeaf6 [660]" strokecolor="#5b9bd5 [3204]" strokeweight="1pt">
+                <v:rect id="Rectangle 5" o:spid="_x0000_s1069" style="position:absolute;left:14297;top:6190;width:14643;height:1811;visibility:visible;mso-wrap-style:square;v-text-anchor:middle" o:gfxdata="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" fillcolor="#deeaf6 [660]" strokecolor="#5b9bd5 [3204]" strokeweight="1pt">
                   <v:textbox inset="0,0,0,0">
                     <w:txbxContent>
                       <w:p>
@@ -4013,7 +3942,7 @@
                     </w:txbxContent>
                   </v:textbox>
                 </v:rect>
-                <v:rect id="Rectangle 6" o:spid="_x0000_s1032" style="position:absolute;left:29520;top:6095;width:12294;height:1715;visibility:visible;mso-wrap-style:square;v-text-anchor:middle" o:gfxdata="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" fillcolor="#deeaf6 [660]" strokecolor="#5b9bd5 [3204]" strokeweight="1pt">
+                <v:rect id="Rectangle 6" o:spid="_x0000_s1070" style="position:absolute;left:29520;top:6095;width:12294;height:1715;visibility:visible;mso-wrap-style:square;v-text-anchor:middle" o:gfxdata="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" fillcolor="#deeaf6 [660]" strokecolor="#5b9bd5 [3204]" strokeweight="1pt">
                   <v:textbox inset="0,0,0,0">
                     <w:txbxContent>
                       <w:p>
@@ -4038,7 +3967,7 @@
                     </w:txbxContent>
                   </v:textbox>
                 </v:rect>
-                <v:rect id="Rectangle 7" o:spid="_x0000_s1033" style="position:absolute;left:42493;top:5987;width:10528;height:2121;visibility:visible;mso-wrap-style:square;v-text-anchor:middle" o:gfxdata="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" fillcolor="#deeaf6 [660]" strokecolor="#5b9bd5 [3204]" strokeweight="1pt">
+                <v:rect id="Rectangle 7" o:spid="_x0000_s1071" style="position:absolute;left:42493;top:5987;width:10528;height:2121;visibility:visible;mso-wrap-style:square;v-text-anchor:middle" o:gfxdata="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" fillcolor="#deeaf6 [660]" strokecolor="#5b9bd5 [3204]" strokeweight="1pt">
                   <v:textbox inset="0,0,0,0">
                     <w:txbxContent>
                       <w:p>
@@ -4063,14 +3992,14 @@
                     </w:txbxContent>
                   </v:textbox>
                 </v:rect>
-                <v:oval id="Oval 8" o:spid="_x0000_s1034" style="position:absolute;left:27010;width:3111;height:3213;visibility:visible;mso-wrap-style:square;v-text-anchor:middle" o:gfxdata="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" fillcolor="#deeaf6 [660]" strokecolor="#5b9bd5 [3204]" strokeweight="1pt">
+                <v:oval id="Oval 8" o:spid="_x0000_s1072" style="position:absolute;left:27010;width:3111;height:3213;visibility:visible;mso-wrap-style:square;v-text-anchor:middle" o:gfxdata="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" fillcolor="#deeaf6 [660]" strokecolor="#5b9bd5 [3204]" strokeweight="1pt">
                   <v:stroke joinstyle="miter"/>
                 </v:oval>
                 <v:shapetype id="_x0000_t202" coordsize="21600,21600" o:spt="202" path="m,l,21600r21600,l21600,xe">
                   <v:stroke joinstyle="miter"/>
                   <v:path gradientshapeok="t" o:connecttype="rect"/>
                 </v:shapetype>
-                <v:shape id="Text Box 2" o:spid="_x0000_s1035" type="#_x0000_t202" style="position:absolute;left:27308;top:241;width:2985;height:2680;visibility:visible;mso-wrap-style:square;v-text-anchor:top" o:gfxdata="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" filled="f" stroked="f">
+                <v:shape id="Text Box 2" o:spid="_x0000_s1073" type="#_x0000_t202" style="position:absolute;left:27308;top:241;width:2985;height:2680;visibility:visible;mso-wrap-style:square;v-text-anchor:top" o:gfxdata="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" filled="f" stroked="f">
                   <v:textbox>
                     <w:txbxContent>
                       <w:p>
@@ -4095,37 +4024,37 @@
                     </w:txbxContent>
                   </v:textbox>
                 </v:shape>
-                <v:line id="Straight Connector 10" o:spid="_x0000_s1036" style="position:absolute;visibility:visible;mso-wrap-style:square" from="28559,3281" to="28559,4735" o:connectortype="straight" o:gfxdata="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" strokecolor="#5b9bd5 [3204]" strokeweight=".5pt">
+                <v:line id="Straight Connector 10" o:spid="_x0000_s1074" style="position:absolute;visibility:visible;mso-wrap-style:square" from="28559,3281" to="28559,4735" o:connectortype="straight" o:gfxdata="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" strokecolor="#5b9bd5 [3204]" strokeweight=".5pt">
                   <v:stroke joinstyle="miter"/>
                 </v:line>
-                <v:line id="Straight Connector 11" o:spid="_x0000_s1037" style="position:absolute;visibility:visible;mso-wrap-style:square" from="7264,4557" to="47434,4557" o:connectortype="straight" o:gfxdata="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" strokecolor="#5b9bd5 [3204]" strokeweight=".5pt">
+                <v:line id="Straight Connector 11" o:spid="_x0000_s1075" style="position:absolute;visibility:visible;mso-wrap-style:square" from="7264,4557" to="47434,4557" o:connectortype="straight" o:gfxdata="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" strokecolor="#5b9bd5 [3204]" strokeweight=".5pt">
                   <v:stroke joinstyle="miter"/>
                 </v:line>
-                <v:line id="Straight Connector 12" o:spid="_x0000_s1038" style="position:absolute;flip:y;visibility:visible;mso-wrap-style:square" from="47291,4519" to="47291,6120" o:connectortype="straight" o:gfxdata="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" strokecolor="#5b9bd5 [3204]" strokeweight=".5pt">
+                <v:line id="Straight Connector 12" o:spid="_x0000_s1076" style="position:absolute;flip:y;visibility:visible;mso-wrap-style:square" from="47291,4519" to="47291,6120" o:connectortype="straight" o:gfxdata="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" strokecolor="#5b9bd5 [3204]" strokeweight=".5pt">
                   <v:stroke joinstyle="miter"/>
                 </v:line>
-                <v:line id="Straight Connector 13" o:spid="_x0000_s1039" style="position:absolute;flip:y;visibility:visible;mso-wrap-style:square" from="35715,4551" to="35715,5993" o:connectortype="straight" o:gfxdata="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" strokecolor="#5b9bd5 [3204]" strokeweight=".5pt">
+                <v:line id="Straight Connector 13" o:spid="_x0000_s1077" style="position:absolute;flip:y;visibility:visible;mso-wrap-style:square" from="35715,4551" to="35715,5993" o:connectortype="straight" o:gfxdata="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" strokecolor="#5b9bd5 [3204]" strokeweight=".5pt">
                   <v:stroke joinstyle="miter"/>
                 </v:line>
-                <v:line id="Straight Connector 14" o:spid="_x0000_s1040" style="position:absolute;flip:y;visibility:visible;mso-wrap-style:square" from="21758,4526" to="21758,6037" o:connectortype="straight" o:gfxdata="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" strokecolor="#5b9bd5 [3204]" strokeweight=".5pt">
+                <v:line id="Straight Connector 14" o:spid="_x0000_s1078" style="position:absolute;flip:y;visibility:visible;mso-wrap-style:square" from="21758,4526" to="21758,6037" o:connectortype="straight" o:gfxdata="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" strokecolor="#5b9bd5 [3204]" strokeweight=".5pt">
                   <v:stroke joinstyle="miter"/>
                 </v:line>
-                <v:line id="Straight Connector 15" o:spid="_x0000_s1041" style="position:absolute;flip:y;visibility:visible;mso-wrap-style:square" from="7204,4481" to="7204,6024" o:connectortype="straight" o:gfxdata="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" strokecolor="#5b9bd5 [3204]" strokeweight=".5pt">
+                <v:line id="Straight Connector 15" o:spid="_x0000_s1079" style="position:absolute;flip:y;visibility:visible;mso-wrap-style:square" from="7204,4481" to="7204,6024" o:connectortype="straight" o:gfxdata="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" strokecolor="#5b9bd5 [3204]" strokeweight=".5pt">
                   <v:stroke joinstyle="miter"/>
                 </v:line>
-                <v:line id="Straight Connector 16" o:spid="_x0000_s1042" style="position:absolute;visibility:visible;mso-wrap-style:square" from="7426,8204" to="7426,9877" o:connectortype="straight" o:gfxdata="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" strokecolor="#5b9bd5 [3204]" strokeweight=".5pt">
+                <v:line id="Straight Connector 16" o:spid="_x0000_s1080" style="position:absolute;visibility:visible;mso-wrap-style:square" from="7426,8204" to="7426,9877" o:connectortype="straight" o:gfxdata="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" strokecolor="#5b9bd5 [3204]" strokeweight=".5pt">
                   <v:stroke joinstyle="miter"/>
                 </v:line>
-                <v:line id="Straight Connector 29" o:spid="_x0000_s1043" style="position:absolute;visibility:visible;mso-wrap-style:square" from="3275,9889" to="11715,9889" o:connectortype="straight" o:gfxdata="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" strokecolor="#5b9bd5 [3204]" strokeweight=".5pt">
+                <v:line id="Straight Connector 29" o:spid="_x0000_s1081" style="position:absolute;visibility:visible;mso-wrap-style:square" from="3275,9889" to="11715,9889" o:connectortype="straight" o:gfxdata="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" strokecolor="#5b9bd5 [3204]" strokeweight=".5pt">
                   <v:stroke joinstyle="miter"/>
                 </v:line>
-                <v:line id="Straight Connector 33" o:spid="_x0000_s1044" style="position:absolute;flip:y;visibility:visible;mso-wrap-style:square" from="11715,9857" to="11715,11369" o:connectortype="straight" o:gfxdata="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" strokecolor="#5b9bd5 [3204]" strokeweight=".5pt">
+                <v:line id="Straight Connector 33" o:spid="_x0000_s1082" style="position:absolute;flip:y;visibility:visible;mso-wrap-style:square" from="11715,9857" to="11715,11369" o:connectortype="straight" o:gfxdata="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" strokecolor="#5b9bd5 [3204]" strokeweight=".5pt">
                   <v:stroke joinstyle="miter"/>
                 </v:line>
-                <v:line id="Straight Connector 34" o:spid="_x0000_s1045" style="position:absolute;flip:y;visibility:visible;mso-wrap-style:square" from="3275,9813" to="3275,11356" o:connectortype="straight" o:gfxdata="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" strokecolor="#5b9bd5 [3204]" strokeweight=".5pt">
+                <v:line id="Straight Connector 34" o:spid="_x0000_s1083" style="position:absolute;flip:y;visibility:visible;mso-wrap-style:square" from="3275,9813" to="3275,11356" o:connectortype="straight" o:gfxdata="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" strokecolor="#5b9bd5 [3204]" strokeweight=".5pt">
                   <v:stroke joinstyle="miter"/>
                 </v:line>
-                <v:rect id="Rectangle 66" o:spid="_x0000_s1046" style="position:absolute;left:23436;top:16087;width:6692;height:2029;visibility:visible;mso-wrap-style:square;v-text-anchor:middle" o:gfxdata="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" fillcolor="#deeaf6 [660]" strokecolor="#5b9bd5 [3204]" strokeweight="1pt">
+                <v:rect id="Rectangle 66" o:spid="_x0000_s1084" style="position:absolute;left:23436;top:16087;width:6692;height:2029;visibility:visible;mso-wrap-style:square;v-text-anchor:middle" o:gfxdata="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" fillcolor="#deeaf6 [660]" strokecolor="#5b9bd5 [3204]" strokeweight="1pt">
                   <v:textbox inset="0,0,0,0">
                     <w:txbxContent>
                       <w:p>
@@ -4145,7 +4074,7 @@
                     </w:txbxContent>
                   </v:textbox>
                 </v:rect>
-                <v:rect id="Rectangle 67" o:spid="_x0000_s1047" style="position:absolute;left:11759;top:15985;width:9999;height:2207;visibility:visible;mso-wrap-style:square;v-text-anchor:middle" o:gfxdata="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" fillcolor="#deeaf6 [660]" strokecolor="#5b9bd5 [3204]" strokeweight="1pt">
+                <v:rect id="Rectangle 67" o:spid="_x0000_s1085" style="position:absolute;left:11759;top:15985;width:9999;height:2207;visibility:visible;mso-wrap-style:square;v-text-anchor:middle" o:gfxdata="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" fillcolor="#deeaf6 [660]" strokecolor="#5b9bd5 [3204]" strokeweight="1pt">
                   <v:textbox inset="0,0,0,0">
                     <w:txbxContent>
                       <w:p>
@@ -4187,19 +4116,19 @@
                     </w:txbxContent>
                   </v:textbox>
                 </v:rect>
-                <v:line id="Straight Connector 68" o:spid="_x0000_s1048" style="position:absolute;visibility:visible;mso-wrap-style:square" from="21758,8137" to="21758,14478" o:connectortype="straight" o:gfxdata="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" strokecolor="#5b9bd5 [3204]" strokeweight=".5pt">
+                <v:line id="Straight Connector 68" o:spid="_x0000_s1086" style="position:absolute;visibility:visible;mso-wrap-style:square" from="21758,8137" to="21758,14478" o:connectortype="straight" o:gfxdata="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" strokecolor="#5b9bd5 [3204]" strokeweight=".5pt">
                   <v:stroke joinstyle="miter"/>
                 </v:line>
-                <v:line id="Straight Connector 69" o:spid="_x0000_s1049" style="position:absolute;visibility:visible;mso-wrap-style:square" from="16828,14366" to="26779,14366" o:connectortype="straight" o:gfxdata="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" strokecolor="#5b9bd5 [3204]" strokeweight=".5pt">
+                <v:line id="Straight Connector 69" o:spid="_x0000_s1087" style="position:absolute;visibility:visible;mso-wrap-style:square" from="16828,14366" to="26779,14366" o:connectortype="straight" o:gfxdata="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" strokecolor="#5b9bd5 [3204]" strokeweight=".5pt">
                   <v:stroke joinstyle="miter"/>
                 </v:line>
-                <v:line id="Straight Connector 70" o:spid="_x0000_s1050" style="position:absolute;flip:y;visibility:visible;mso-wrap-style:square" from="26766,14620" to="26766,16131" o:connectortype="straight" o:gfxdata="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" strokecolor="#5b9bd5 [3204]" strokeweight=".5pt">
+                <v:line id="Straight Connector 70" o:spid="_x0000_s1088" style="position:absolute;flip:y;visibility:visible;mso-wrap-style:square" from="26766,14620" to="26766,16131" o:connectortype="straight" o:gfxdata="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" strokecolor="#5b9bd5 [3204]" strokeweight=".5pt">
                   <v:stroke joinstyle="miter"/>
                 </v:line>
-                <v:line id="Straight Connector 71" o:spid="_x0000_s1051" style="position:absolute;flip:y;visibility:visible;mso-wrap-style:square" from="16708,14385" to="16708,15928" o:connectortype="straight" o:gfxdata="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" strokecolor="#5b9bd5 [3204]" strokeweight=".5pt">
+                <v:line id="Straight Connector 71" o:spid="_x0000_s1089" style="position:absolute;flip:y;visibility:visible;mso-wrap-style:square" from="16708,14385" to="16708,15928" o:connectortype="straight" o:gfxdata="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" strokecolor="#5b9bd5 [3204]" strokeweight=".5pt">
                   <v:stroke joinstyle="miter"/>
                 </v:line>
-                <v:rect id="Rectangle 72" o:spid="_x0000_s1052" style="position:absolute;left:9743;top:20754;width:11144;height:2391;visibility:visible;mso-wrap-style:square;v-text-anchor:middle" o:gfxdata="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" fillcolor="#deeaf6 [660]" strokecolor="#5b9bd5 [3204]" strokeweight="1pt">
+                <v:rect id="Rectangle 72" o:spid="_x0000_s1090" style="position:absolute;left:9743;top:20754;width:11144;height:2391;visibility:visible;mso-wrap-style:square;v-text-anchor:middle" o:gfxdata="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" fillcolor="#deeaf6 [660]" strokecolor="#5b9bd5 [3204]" strokeweight="1pt">
                   <v:textbox inset="0,0,0,0">
                     <w:txbxContent>
                       <w:p>
@@ -4233,7 +4162,7 @@
                     </w:txbxContent>
                   </v:textbox>
                 </v:rect>
-                <v:rect id="Rectangle 73" o:spid="_x0000_s1053" style="position:absolute;left:21839;top:20574;width:9326;height:2571;visibility:visible;mso-wrap-style:square;v-text-anchor:middle" o:gfxdata="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" fillcolor="#deeaf6 [660]" strokecolor="#5b9bd5 [3204]" strokeweight="1pt">
+                <v:rect id="Rectangle 73" o:spid="_x0000_s1091" style="position:absolute;left:21839;top:20574;width:9326;height:2571;visibility:visible;mso-wrap-style:square;v-text-anchor:middle" o:gfxdata="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" fillcolor="#deeaf6 [660]" strokecolor="#5b9bd5 [3204]" strokeweight="1pt">
                   <v:textbox inset="0,0,0,0">
                     <w:txbxContent>
                       <w:p>
@@ -4286,7 +4215,7 @@
                     </w:txbxContent>
                   </v:textbox>
                 </v:rect>
-                <v:rect id="Rectangle 74" o:spid="_x0000_s1054" style="position:absolute;left:31804;top:20773;width:8397;height:2109;visibility:visible;mso-wrap-style:square;v-text-anchor:middle" o:gfxdata="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" fillcolor="#deeaf6 [660]" strokecolor="#5b9bd5 [3204]" strokeweight="1pt">
+                <v:rect id="Rectangle 74" o:spid="_x0000_s1092" style="position:absolute;left:31804;top:20773;width:8397;height:2109;visibility:visible;mso-wrap-style:square;v-text-anchor:middle" o:gfxdata="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" fillcolor="#deeaf6 [660]" strokecolor="#5b9bd5 [3204]" strokeweight="1pt">
                   <v:textbox inset="0,0,0,0">
                     <w:txbxContent>
                       <w:p>
@@ -4348,22 +4277,22 @@
                     </w:txbxContent>
                   </v:textbox>
                 </v:rect>
-                <v:line id="Straight Connector 75" o:spid="_x0000_s1055" style="position:absolute;visibility:visible;mso-wrap-style:square" from="15314,19237" to="36054,19237" o:connectortype="straight" o:gfxdata="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" strokecolor="#5b9bd5 [3204]" strokeweight=".5pt">
+                <v:line id="Straight Connector 75" o:spid="_x0000_s1093" style="position:absolute;visibility:visible;mso-wrap-style:square" from="15314,19237" to="36054,19237" o:connectortype="straight" o:gfxdata="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" strokecolor="#5b9bd5 [3204]" strokeweight=".5pt">
                   <v:stroke joinstyle="miter"/>
                 </v:line>
-                <v:line id="Straight Connector 76" o:spid="_x0000_s1056" style="position:absolute;flip:y;visibility:visible;mso-wrap-style:square" from="36054,19230" to="36054,20672" o:connectortype="straight" o:gfxdata="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" strokecolor="#5b9bd5 [3204]" strokeweight=".5pt">
+                <v:line id="Straight Connector 76" o:spid="_x0000_s1094" style="position:absolute;flip:y;visibility:visible;mso-wrap-style:square" from="36054,19230" to="36054,20672" o:connectortype="straight" o:gfxdata="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" strokecolor="#5b9bd5 [3204]" strokeweight=".5pt">
                   <v:stroke joinstyle="miter"/>
                 </v:line>
-                <v:line id="Straight Connector 77" o:spid="_x0000_s1057" style="position:absolute;flip:y;visibility:visible;mso-wrap-style:square" from="26764,19205" to="26764,20716" o:connectortype="straight" o:gfxdata="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" strokecolor="#5b9bd5 [3204]" strokeweight=".5pt">
+                <v:line id="Straight Connector 77" o:spid="_x0000_s1095" style="position:absolute;flip:y;visibility:visible;mso-wrap-style:square" from="26764,19205" to="26764,20716" o:connectortype="straight" o:gfxdata="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" strokecolor="#5b9bd5 [3204]" strokeweight=".5pt">
                   <v:stroke joinstyle="miter"/>
                 </v:line>
-                <v:line id="Straight Connector 78" o:spid="_x0000_s1058" style="position:absolute;flip:y;visibility:visible;mso-wrap-style:square" from="15257,19160" to="15257,20703" o:connectortype="straight" o:gfxdata="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" strokecolor="#5b9bd5 [3204]" strokeweight=".5pt">
+                <v:line id="Straight Connector 78" o:spid="_x0000_s1096" style="position:absolute;flip:y;visibility:visible;mso-wrap-style:square" from="15257,19160" to="15257,20703" o:connectortype="straight" o:gfxdata="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" strokecolor="#5b9bd5 [3204]" strokeweight=".5pt">
                   <v:stroke joinstyle="miter"/>
                 </v:line>
-                <v:line id="Straight Connector 4" o:spid="_x0000_s1059" style="position:absolute;visibility:visible;mso-wrap-style:square" from="26805,18097" to="26805,19145" o:connectortype="straight" o:gfxdata="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" strokecolor="#5b9bd5 [3204]" strokeweight=".5pt">
+                <v:line id="Straight Connector 4" o:spid="_x0000_s1097" style="position:absolute;visibility:visible;mso-wrap-style:square" from="26805,18097" to="26805,19145" o:connectortype="straight" o:gfxdata="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" strokecolor="#5b9bd5 [3204]" strokeweight=".5pt">
                   <v:stroke joinstyle="miter"/>
                 </v:line>
-                <v:rect id="Rectangle 82" o:spid="_x0000_s1060" style="position:absolute;left:40681;top:11324;width:13325;height:2201;visibility:visible;mso-wrap-style:square;v-text-anchor:middle" o:gfxdata="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" fillcolor="#deeaf6 [660]" strokecolor="#5b9bd5 [3204]" strokeweight="1pt">
+                <v:rect id="Rectangle 82" o:spid="_x0000_s1098" style="position:absolute;left:29168;top:13327;width:13325;height:2201;visibility:visible;mso-wrap-style:square;v-text-anchor:middle" o:gfxdata="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" fillcolor="#deeaf6 [660]" strokecolor="#5b9bd5 [3204]" strokeweight="1pt">
                   <v:textbox inset="0,0,0,0">
                     <w:txbxContent>
                       <w:p>
@@ -4392,7 +4321,7 @@
                     </w:txbxContent>
                   </v:textbox>
                 </v:rect>
-                <v:rect id="Rectangle 83" o:spid="_x0000_s1061" style="position:absolute;left:28502;top:11223;width:10998;height:2203;visibility:visible;mso-wrap-style:square;v-text-anchor:middle" o:gfxdata="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" fillcolor="#deeaf6 [660]" strokecolor="#5b9bd5 [3204]" strokeweight="1pt">
+                <v:rect id="Rectangle 83" o:spid="_x0000_s1099" style="position:absolute;left:30128;top:9613;width:10998;height:2203;visibility:visible;mso-wrap-style:square;v-text-anchor:middle" o:gfxdata="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" fillcolor="#deeaf6 [660]" strokecolor="#5b9bd5 [3204]" strokeweight="1pt">
                   <v:textbox inset="0,0,0,0">
                     <w:txbxContent>
                       <w:p>
@@ -4412,16 +4341,10 @@
                     </w:txbxContent>
                   </v:textbox>
                 </v:rect>
-                <v:line id="Straight Connector 84" o:spid="_x0000_s1062" style="position:absolute;visibility:visible;mso-wrap-style:square" from="34077,9604" to="44021,9604" o:connectortype="straight" o:gfxdata="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" strokecolor="#5b9bd5 [3204]" strokeweight=".5pt">
+                <v:line id="Straight Connector 85" o:spid="_x0000_s1100" style="position:absolute;flip:y;visibility:visible;mso-wrap-style:square" from="35719,11816" to="35719,13327" o:connectortype="straight" o:gfxdata="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" strokecolor="#5b9bd5 [3204]" strokeweight=".5pt">
                   <v:stroke joinstyle="miter"/>
                 </v:line>
-                <v:line id="Straight Connector 85" o:spid="_x0000_s1063" style="position:absolute;flip:y;visibility:visible;mso-wrap-style:square" from="44009,9858" to="44009,11369" o:connectortype="straight" o:gfxdata="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" strokecolor="#5b9bd5 [3204]" strokeweight=".5pt">
-                  <v:stroke joinstyle="miter"/>
-                </v:line>
-                <v:line id="Straight Connector 86" o:spid="_x0000_s1064" style="position:absolute;flip:y;visibility:visible;mso-wrap-style:square" from="33950,9623" to="33950,11166" o:connectortype="straight" o:gfxdata="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" strokecolor="#5b9bd5 [3204]" strokeweight=".5pt">
-                  <v:stroke joinstyle="miter"/>
-                </v:line>
-                <v:line id="Straight Connector 32" o:spid="_x0000_s1065" style="position:absolute;visibility:visible;mso-wrap-style:square" from="35715,7810" to="35715,9623" o:connectortype="straight" o:gfxdata="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" strokecolor="#5b9bd5 [3204]" strokeweight=".5pt">
+                <v:line id="Straight Connector 32" o:spid="_x0000_s1101" style="position:absolute;visibility:visible;mso-wrap-style:square" from="35715,7810" to="35715,9623" o:connectortype="straight" o:gfxdata="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" strokecolor="#5b9bd5 [3204]" strokeweight=".5pt">
                   <v:stroke joinstyle="miter"/>
                 </v:line>
                 <w10:wrap anchorx="margin"/>
@@ -4430,6 +4353,7 @@
           </mc:Fallback>
         </mc:AlternateContent>
       </w:r>
+      <w:bookmarkEnd w:id="0"/>
       <w:r>
         <w:rPr>
           <w:noProof/>
@@ -6003,16 +5927,7 @@
                                   <w:sz w:val="22"/>
                                   <w:szCs w:val="22"/>
                                 </w:rPr>
-                                <w:t>a</w:t>
-                              </w:r>
-                              <w:bookmarkStart w:id="0" w:name="_GoBack"/>
-                              <w:r>
-                                <w:rPr>
-                                  <w:rFonts w:eastAsia="SimSun" w:cs="Arial"/>
-                                  <w:sz w:val="22"/>
-                                  <w:szCs w:val="22"/>
-                                </w:rPr>
-                                <w:t>sk</w:t>
+                                <w:t>ask</w:t>
                               </w:r>
                               <w:r>
                                 <w:rPr>
@@ -6022,7 +5937,6 @@
                                 </w:rPr>
                                 <w:t>Length</w:t>
                               </w:r>
-                              <w:bookmarkEnd w:id="0"/>
                               <w:proofErr w:type="spellEnd"/>
                               <w:proofErr w:type="gramEnd"/>
                             </w:p>

</xml_diff>

<commit_message>
Did way too much work in one commit
Calculate most of the things i need
display most of the things i need
</commit_message>
<xml_diff>
--- a/JSP.docx
+++ b/JSP.docx
@@ -2131,7 +2131,6 @@
           </mc:Fallback>
         </mc:AlternateContent>
       </w:r>
-      <w:bookmarkStart w:id="0" w:name="_GoBack"/>
       <w:r>
         <w:rPr>
           <w:noProof/>
@@ -3610,7 +3609,7 @@
                         </wps:cNvSpPr>
                         <wps:spPr bwMode="auto">
                           <a:xfrm>
-                            <a:off x="2916822" y="1332790"/>
+                            <a:off x="2916822" y="970840"/>
                             <a:ext cx="1332499" cy="220065"/>
                           </a:xfrm>
                           <a:prstGeom prst="rect">
@@ -3673,94 +3672,6 @@
                         </wps:bodyPr>
                       </wps:wsp>
                       <wps:wsp>
-                        <wps:cNvPr id="83" name="Rectangle 83"/>
-                        <wps:cNvSpPr>
-                          <a:spLocks noChangeArrowheads="1"/>
-                        </wps:cNvSpPr>
-                        <wps:spPr bwMode="auto">
-                          <a:xfrm>
-                            <a:off x="3012807" y="961315"/>
-                            <a:ext cx="1099820" cy="220345"/>
-                          </a:xfrm>
-                          <a:prstGeom prst="rect">
-                            <a:avLst/>
-                          </a:prstGeom>
-                          <a:solidFill>
-                            <a:schemeClr val="accent1">
-                              <a:lumMod val="20000"/>
-                              <a:lumOff val="80000"/>
-                            </a:schemeClr>
-                          </a:solidFill>
-                          <a:ln>
-                            <a:headEnd/>
-                            <a:tailEnd/>
-                          </a:ln>
-                        </wps:spPr>
-                        <wps:style>
-                          <a:lnRef idx="2">
-                            <a:schemeClr val="accent1"/>
-                          </a:lnRef>
-                          <a:fillRef idx="1">
-                            <a:schemeClr val="lt1"/>
-                          </a:fillRef>
-                          <a:effectRef idx="0">
-                            <a:schemeClr val="accent1"/>
-                          </a:effectRef>
-                          <a:fontRef idx="minor">
-                            <a:schemeClr val="dk1"/>
-                          </a:fontRef>
-                        </wps:style>
-                        <wps:txbx>
-                          <w:txbxContent>
-                            <w:p>
-                              <w:pPr>
-                                <w:pStyle w:val="NormalWeb"/>
-                                <w:spacing w:before="0" w:beforeAutospacing="0" w:after="160" w:afterAutospacing="0" w:line="252" w:lineRule="auto"/>
-                                <w:jc w:val="center"/>
-                              </w:pPr>
-                              <w:proofErr w:type="spellStart"/>
-                              <w:proofErr w:type="gramStart"/>
-                              <w:r>
-                                <w:t>labourCost</w:t>
-                              </w:r>
-                              <w:proofErr w:type="spellEnd"/>
-                              <w:proofErr w:type="gramEnd"/>
-                            </w:p>
-                          </w:txbxContent>
-                        </wps:txbx>
-                        <wps:bodyPr rot="0" vert="horz" wrap="square" lIns="0" tIns="0" rIns="0" bIns="0" anchor="ctr" anchorCtr="0" upright="1">
-                          <a:noAutofit/>
-                        </wps:bodyPr>
-                      </wps:wsp>
-                      <wps:wsp>
-                        <wps:cNvPr id="85" name="Straight Connector 85"/>
-                        <wps:cNvCnPr/>
-                        <wps:spPr>
-                          <a:xfrm flipV="1">
-                            <a:off x="3571918" y="1181660"/>
-                            <a:ext cx="0" cy="151130"/>
-                          </a:xfrm>
-                          <a:prstGeom prst="line">
-                            <a:avLst/>
-                          </a:prstGeom>
-                        </wps:spPr>
-                        <wps:style>
-                          <a:lnRef idx="1">
-                            <a:schemeClr val="accent1"/>
-                          </a:lnRef>
-                          <a:fillRef idx="0">
-                            <a:schemeClr val="accent1"/>
-                          </a:fillRef>
-                          <a:effectRef idx="0">
-                            <a:schemeClr val="accent1"/>
-                          </a:effectRef>
-                          <a:fontRef idx="minor">
-                            <a:schemeClr val="tx1"/>
-                          </a:fontRef>
-                        </wps:style>
-                        <wps:bodyPr/>
-                      </wps:wsp>
-                      <wps:wsp>
                         <wps:cNvPr id="32" name="Straight Connector 32"/>
                         <wps:cNvCnPr/>
                         <wps:spPr>
@@ -3802,7 +3713,7 @@
           </mc:Choice>
           <mc:Fallback>
             <w:pict>
-              <v:group w14:anchorId="68F2F49B" id="Canvas 35" o:spid="_x0000_s1064" editas="canvas" style="position:absolute;margin-left:401.05pt;margin-top:303pt;width:452.25pt;height:182.25pt;z-index:251691008;mso-position-horizontal:right;mso-position-horizontal-relative:margin;mso-width-relative:margin;mso-height-relative:margin" coordsize="57435,23145" o:gfxdata="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">
+              <v:group w14:anchorId="68F2F49B" id="Canvas 35" o:spid="_x0000_s1064" editas="canvas" style="position:absolute;margin-left:401.05pt;margin-top:303pt;width:452.25pt;height:182.25pt;z-index:251691008;mso-position-horizontal:right;mso-position-horizontal-relative:margin;mso-width-relative:margin;mso-height-relative:margin" coordsize="57435,23145" o:gfxdata="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">
                 <v:shapetype id="_x0000_t75" coordsize="21600,21600" o:spt="75" o:preferrelative="t" path="m@4@5l@4@11@9@11@9@5xe" filled="f" stroked="f">
                   <v:stroke joinstyle="miter"/>
                   <v:formulas>
@@ -4292,7 +4203,7 @@
                 <v:line id="Straight Connector 4" o:spid="_x0000_s1097" style="position:absolute;visibility:visible;mso-wrap-style:square" from="26805,18097" to="26805,19145" o:connectortype="straight" o:gfxdata="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" strokecolor="#5b9bd5 [3204]" strokeweight=".5pt">
                   <v:stroke joinstyle="miter"/>
                 </v:line>
-                <v:rect id="Rectangle 82" o:spid="_x0000_s1098" style="position:absolute;left:29168;top:13327;width:13325;height:2201;visibility:visible;mso-wrap-style:square;v-text-anchor:middle" o:gfxdata="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" fillcolor="#deeaf6 [660]" strokecolor="#5b9bd5 [3204]" strokeweight="1pt">
+                <v:rect id="Rectangle 82" o:spid="_x0000_s1098" style="position:absolute;left:29168;top:9708;width:13325;height:2201;visibility:visible;mso-wrap-style:square;v-text-anchor:middle" o:gfxdata="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" fillcolor="#deeaf6 [660]" strokecolor="#5b9bd5 [3204]" strokeweight="1pt">
                   <v:textbox inset="0,0,0,0">
                     <w:txbxContent>
                       <w:p>
@@ -4321,30 +4232,7 @@
                     </w:txbxContent>
                   </v:textbox>
                 </v:rect>
-                <v:rect id="Rectangle 83" o:spid="_x0000_s1099" style="position:absolute;left:30128;top:9613;width:10998;height:2203;visibility:visible;mso-wrap-style:square;v-text-anchor:middle" o:gfxdata="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" fillcolor="#deeaf6 [660]" strokecolor="#5b9bd5 [3204]" strokeweight="1pt">
-                  <v:textbox inset="0,0,0,0">
-                    <w:txbxContent>
-                      <w:p>
-                        <w:pPr>
-                          <w:pStyle w:val="NormalWeb"/>
-                          <w:spacing w:before="0" w:beforeAutospacing="0" w:after="160" w:afterAutospacing="0" w:line="252" w:lineRule="auto"/>
-                          <w:jc w:val="center"/>
-                        </w:pPr>
-                        <w:proofErr w:type="spellStart"/>
-                        <w:proofErr w:type="gramStart"/>
-                        <w:r>
-                          <w:t>labourCost</w:t>
-                        </w:r>
-                        <w:proofErr w:type="spellEnd"/>
-                        <w:proofErr w:type="gramEnd"/>
-                      </w:p>
-                    </w:txbxContent>
-                  </v:textbox>
-                </v:rect>
-                <v:line id="Straight Connector 85" o:spid="_x0000_s1100" style="position:absolute;flip:y;visibility:visible;mso-wrap-style:square" from="35719,11816" to="35719,13327" o:connectortype="straight" o:gfxdata="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" strokecolor="#5b9bd5 [3204]" strokeweight=".5pt">
-                  <v:stroke joinstyle="miter"/>
-                </v:line>
-                <v:line id="Straight Connector 32" o:spid="_x0000_s1101" style="position:absolute;visibility:visible;mso-wrap-style:square" from="35715,7810" to="35715,9623" o:connectortype="straight" o:gfxdata="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" strokecolor="#5b9bd5 [3204]" strokeweight=".5pt">
+                <v:line id="Straight Connector 32" o:spid="_x0000_s1099" style="position:absolute;visibility:visible;mso-wrap-style:square" from="35715,7810" to="35715,9623" o:connectortype="straight" o:gfxdata="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" strokecolor="#5b9bd5 [3204]" strokeweight=".5pt">
                   <v:stroke joinstyle="miter"/>
                 </v:line>
                 <w10:wrap anchorx="margin"/>
@@ -4353,7 +4241,6 @@
           </mc:Fallback>
         </mc:AlternateContent>
       </w:r>
-      <w:bookmarkEnd w:id="0"/>
       <w:r>
         <w:rPr>
           <w:noProof/>
@@ -6997,6 +6884,14 @@
           </mc:Fallback>
         </mc:AlternateContent>
       </w:r>
+      <w:r>
+        <w:rPr>
+          <w:lang w:eastAsia="ja-JP"/>
+        </w:rPr>
+        <w:tab/>
+      </w:r>
+      <w:bookmarkStart w:id="0" w:name="_GoBack"/>
+      <w:bookmarkEnd w:id="0"/>
     </w:p>
     <w:sectPr>
       <w:pgSz w:w="11906" w:h="16838"/>

</xml_diff>